<commit_message>
git rebase master command added to git commands doc
</commit_message>
<xml_diff>
--- a/GIT Commands.docx
+++ b/GIT Commands.docx
@@ -352,7 +352,6 @@
           <w:numId w:val="1"/>
         </w:numPr>
       </w:pPr>
-      <w:proofErr w:type="gramStart"/>
       <w:r>
         <w:t>:</w:t>
       </w:r>
@@ -361,7 +360,6 @@
         <w:t>wq</w:t>
       </w:r>
       <w:proofErr w:type="spellEnd"/>
-      <w:proofErr w:type="gramEnd"/>
       <w:r>
         <w:t xml:space="preserve"> &gt; enter</w:t>
       </w:r>
@@ -423,7 +421,6 @@
         <w:t xml:space="preserve">git config –global </w:t>
       </w:r>
       <w:proofErr w:type="spellStart"/>
-      <w:proofErr w:type="gramStart"/>
       <w:r>
         <w:rPr>
           <w:b/>
@@ -431,7 +428,6 @@
         <w:t>core.editor</w:t>
       </w:r>
       <w:proofErr w:type="spellEnd"/>
-      <w:proofErr w:type="gramEnd"/>
       <w:r>
         <w:rPr>
           <w:b/>
@@ -633,25 +629,107 @@
       <w:r>
         <w:t xml:space="preserve">: upload master branch (branch name) recent commits to ‘origin’ </w:t>
       </w:r>
+      <w:proofErr w:type="spellStart"/>
+      <w:r>
+        <w:t>url</w:t>
+      </w:r>
+      <w:proofErr w:type="spellEnd"/>
+      <w:r>
+        <w:t xml:space="preserve"> (remote name)</w:t>
+      </w:r>
+    </w:p>
+    <w:p>
+      <w:pPr>
+        <w:pStyle w:val="ListParagraph"/>
+        <w:numPr>
+          <w:ilvl w:val="0"/>
+          <w:numId w:val="1"/>
+        </w:numPr>
+      </w:pPr>
+      <w:r>
+        <w:rPr>
+          <w:b/>
+          <w:highlight w:val="yellow"/>
+        </w:rPr>
+        <w:t>git merge –no-</w:t>
+      </w:r>
+      <w:proofErr w:type="spellStart"/>
+      <w:r>
+        <w:rPr>
+          <w:b/>
+          <w:highlight w:val="yellow"/>
+        </w:rPr>
+        <w:t>ff</w:t>
+      </w:r>
+      <w:proofErr w:type="spellEnd"/>
+      <w:r>
+        <w:rPr>
+          <w:b/>
+          <w:highlight w:val="yellow"/>
+        </w:rPr>
+        <w:t xml:space="preserve"> </w:t>
+      </w:r>
+      <w:proofErr w:type="spellStart"/>
+      <w:r>
+        <w:rPr>
+          <w:b/>
+          <w:highlight w:val="yellow"/>
+        </w:rPr>
+        <w:t>MyBranch</w:t>
+      </w:r>
+      <w:proofErr w:type="spellEnd"/>
+      <w:r>
+        <w:rPr>
+          <w:b/>
+        </w:rPr>
+        <w:t>:</w:t>
+      </w:r>
+      <w:r>
+        <w:t xml:space="preserve"> No </w:t>
+      </w:r>
+      <w:proofErr w:type="spellStart"/>
+      <w:r>
+        <w:t>fastforward</w:t>
+      </w:r>
+      <w:proofErr w:type="spellEnd"/>
+      <w:r>
+        <w:t xml:space="preserve"> ensures a new commit object is always created without fast-forward, avoiding lost information about the historical </w:t>
+      </w:r>
+      <w:proofErr w:type="spellStart"/>
+      <w:r>
+        <w:t>existance</w:t>
+      </w:r>
+      <w:proofErr w:type="spellEnd"/>
+      <w:r>
+        <w:t xml:space="preserve"> of a feature branch.</w:t>
+      </w:r>
+      <w:r>
+        <w:t xml:space="preserve"> Look into next merge.</w:t>
+      </w:r>
+    </w:p>
+    <w:p>
+      <w:pPr>
+        <w:pStyle w:val="ListParagraph"/>
+        <w:numPr>
+          <w:ilvl w:val="0"/>
+          <w:numId w:val="1"/>
+        </w:numPr>
+        <w:spacing w:line="256" w:lineRule="auto"/>
+      </w:pPr>
+      <w:r>
+        <w:t>git rebase master: when child branch checked out this will update child branch to current version of master while keeping child branch unmerged changes also</w:t>
+      </w:r>
+    </w:p>
+    <w:p>
+      <w:pPr>
+        <w:pStyle w:val="ListParagraph"/>
+        <w:numPr>
+          <w:ilvl w:val="0"/>
+          <w:numId w:val="1"/>
+        </w:numPr>
+      </w:pPr>
       <w:bookmarkStart w:id="0" w:name="_GoBack"/>
       <w:bookmarkEnd w:id="0"/>
-      <w:proofErr w:type="spellStart"/>
-      <w:r>
-        <w:t>url</w:t>
-      </w:r>
-      <w:proofErr w:type="spellEnd"/>
-      <w:r>
-        <w:t xml:space="preserve"> (remote name)</w:t>
-      </w:r>
-    </w:p>
-    <w:p>
-      <w:pPr>
-        <w:pStyle w:val="ListParagraph"/>
-        <w:numPr>
-          <w:ilvl w:val="0"/>
-          <w:numId w:val="1"/>
-        </w:numPr>
-      </w:pPr>
     </w:p>
     <w:sectPr>
       <w:pgSz w:w="11906" w:h="16838"/>
@@ -779,6 +857,18 @@
   </w:abstractNum>
   <w:num w:numId="1">
     <w:abstractNumId w:val="0"/>
+  </w:num>
+  <w:num w:numId="2">
+    <w:abstractNumId w:val="0"/>
+    <w:lvlOverride w:ilvl="0"/>
+    <w:lvlOverride w:ilvl="1"/>
+    <w:lvlOverride w:ilvl="2"/>
+    <w:lvlOverride w:ilvl="3"/>
+    <w:lvlOverride w:ilvl="4"/>
+    <w:lvlOverride w:ilvl="5"/>
+    <w:lvlOverride w:ilvl="6"/>
+    <w:lvlOverride w:ilvl="7"/>
+    <w:lvlOverride w:ilvl="8"/>
   </w:num>
 </w:numbering>
 </file>

</xml_diff>